<commit_message>
updated scaling protocol for Rhino 3D
</commit_message>
<xml_diff>
--- a/3D_modeling_README.docx
+++ b/3D_modeling_README.docx
@@ -35,15 +35,7 @@
         <w:t xml:space="preserve">: </w:t>
       </w:r>
       <w:r>
-        <w:t xml:space="preserve">The quality of the model will </w:t>
-      </w:r>
-      <w:proofErr w:type="gramStart"/>
-      <w:r>
-        <w:t>greatly depend</w:t>
-      </w:r>
-      <w:proofErr w:type="gramEnd"/>
-      <w:r>
-        <w:t xml:space="preserve"> on the target area. Reefscapes with high densities of moving organisms, such as fish and soft corals, will prevent good alignment of points across photos. Likewise, aerial videos over large areas may result in variability due to trees or birds moving. In highly variable areas, it is suggested to reduce the size of the video area and make sure your target of interest (corals, buildings, etc.) are not too close to moving objects.</w:t>
+        <w:t>The quality of the model will greatly depend on the target area. Reefscapes with high densities of moving organisms, such as fish and soft corals, will prevent good alignment of points across photos. Likewise, aerial videos over large areas may result in variability due to trees or birds moving. In highly variable areas, it is suggested to reduce the size of the video area and make sure your target of interest (corals, buildings, etc.) are not too close to moving objects.</w:t>
       </w:r>
     </w:p>
     <w:p/>
@@ -149,7 +141,6 @@
         <w:keepNext/>
         <w:jc w:val="center"/>
       </w:pPr>
-      <w:bookmarkStart w:id="0" w:name="_GoBack"/>
       <w:r>
         <w:rPr>
           <w:noProof/>
@@ -196,7 +187,6 @@
           </wp:inline>
         </w:drawing>
       </w:r>
-      <w:bookmarkEnd w:id="0"/>
     </w:p>
     <w:p>
       <w:pPr>
@@ -333,15 +323,7 @@
         </w:numPr>
       </w:pPr>
       <w:r>
-        <w:t>Once you have identified a target area, lay down some kind of scaling reference. You can build a 2 x 2 m PVC quadrat as in Young et al. (2017</w:t>
-      </w:r>
-      <w:proofErr w:type="gramStart"/>
-      <w:r>
-        <w:t>), or</w:t>
-      </w:r>
-      <w:proofErr w:type="gramEnd"/>
-      <w:r>
-        <w:t xml:space="preserve"> have several individual pieces of the same length PVC arranged in a square shape. It helps to add some kind of tape marker to each piece, such as a 10 cm scaling band.</w:t>
+        <w:t>Once you have identified a target area, lay down some kind of scaling reference. You can build a 2 x 2 m PVC quadrat as in Young et al. (2017), or have several individual pieces of the same length PVC arranged in a square shape. It helps to add some kind of tape marker to each piece, such as a 10 cm scaling band.</w:t>
       </w:r>
     </w:p>
     <w:p>
@@ -362,15 +344,7 @@
         <w:t>)</w:t>
       </w:r>
       <w:r>
-        <w:t xml:space="preserve">. The diver should maintain a constant altitude (0.5–1 m off bottom) and </w:t>
-      </w:r>
-      <w:proofErr w:type="gramStart"/>
-      <w:r>
-        <w:t>relatively slow</w:t>
-      </w:r>
-      <w:proofErr w:type="gramEnd"/>
-      <w:r>
-        <w:t xml:space="preserve"> speed. Keep the camera oriented straight down and do not change the orientation in between adjacent passes.</w:t>
+        <w:t>. The diver should maintain a constant altitude (0.5–1 m off bottom) and relatively slow speed. Keep the camera oriented straight down and do not change the orientation in between adjacent passes.</w:t>
       </w:r>
     </w:p>
     <w:p>
@@ -583,23 +557,7 @@
         <w:t xml:space="preserve">Note: </w:t>
       </w:r>
       <w:r>
-        <w:t xml:space="preserve">Dealing with high quality video, hundreds of stills, and </w:t>
-      </w:r>
-      <w:proofErr w:type="gramStart"/>
-      <w:r>
-        <w:t>high resolution</w:t>
-      </w:r>
-      <w:proofErr w:type="gramEnd"/>
-      <w:r>
-        <w:t xml:space="preserve"> models can require immense storage and computing requirements. I would suggest using a high speed, high capacity external drive for storage and local access. Most networked drives will </w:t>
-      </w:r>
-      <w:proofErr w:type="gramStart"/>
-      <w:r>
-        <w:t>likely be</w:t>
-      </w:r>
-      <w:proofErr w:type="gramEnd"/>
-      <w:r>
-        <w:t xml:space="preserve"> too slow for model generation and data curation.</w:t>
+        <w:t>Dealing with high quality video, hundreds of stills, and high resolution models can require immense storage and computing requirements. I would suggest using a high speed, high capacity external drive for storage and local access. Most networked drives will likely be too slow for model generation and data curation.</w:t>
       </w:r>
     </w:p>
     <w:p>
@@ -810,15 +768,7 @@
         <w:t xml:space="preserve">Note: </w:t>
       </w:r>
       <w:r>
-        <w:t xml:space="preserve">While both software applications, Photoscan and Rhino 3D, are not free, they offer educational licenses that are </w:t>
-      </w:r>
-      <w:proofErr w:type="gramStart"/>
-      <w:r>
-        <w:t>relatively affordable</w:t>
-      </w:r>
-      <w:proofErr w:type="gramEnd"/>
-      <w:r>
-        <w:t>. Additionally, older versions of Netfabb are available for free on Windows and Mac OS (</w:t>
+        <w:t>While both software applications, Photoscan and Rhino 3D, are not free, they offer educational licenses that are relatively affordable. Additionally, older versions of Netfabb are available for free on Windows and Mac OS (</w:t>
       </w:r>
       <w:hyperlink r:id="rId11" w:history="1">
         <w:r>
@@ -833,6 +783,13 @@
       </w:r>
     </w:p>
     <w:p>
+      <w:pPr>
+        <w:rPr>
+          <w:b/>
+        </w:rPr>
+      </w:pPr>
+    </w:p>
+    <w:p>
       <w:r>
         <w:rPr>
           <w:b/>
@@ -915,26 +872,10 @@
         <w:t xml:space="preserve"> Model window. Select the Show Cameras icon to see where the program thinks they were taken. </w:t>
       </w:r>
       <w:r>
-        <w:t xml:space="preserve">The blue camera icons should </w:t>
-      </w:r>
-      <w:proofErr w:type="gramStart"/>
-      <w:r>
-        <w:t>approximately match</w:t>
-      </w:r>
-      <w:proofErr w:type="gramEnd"/>
-      <w:r>
-        <w:t xml:space="preserve"> the path taken in the original video. </w:t>
-      </w:r>
-      <w:r>
-        <w:t xml:space="preserve">Use each of the three colored axes on the model sphere to move in 3 dimensional </w:t>
-      </w:r>
-      <w:proofErr w:type="gramStart"/>
-      <w:r>
-        <w:t>space, and</w:t>
-      </w:r>
-      <w:proofErr w:type="gramEnd"/>
-      <w:r>
-        <w:t xml:space="preserve"> scroll to zoom in and out.</w:t>
+        <w:t xml:space="preserve">The blue camera icons should approximately match the path taken in the original video. </w:t>
+      </w:r>
+      <w:r>
+        <w:t>Use each of the three colored axes on the model sphere to move in 3 dimensional space, and scroll to zoom in and out.</w:t>
       </w:r>
     </w:p>
     <w:p>
@@ -1012,15 +953,7 @@
         <w:t xml:space="preserve">Position the model so that the problem features are isolated from the other parts of the model (nothing behind the features). </w:t>
       </w:r>
       <w:r>
-        <w:t xml:space="preserve">Use the Rectangle Selection tool on the toolbar to highlight any offending </w:t>
-      </w:r>
-      <w:proofErr w:type="gramStart"/>
-      <w:r>
-        <w:t>points, and</w:t>
-      </w:r>
-      <w:proofErr w:type="gramEnd"/>
-      <w:r>
-        <w:t xml:space="preserve"> select the Delete Selection tool on the toolbar.</w:t>
+        <w:t>Use the Rectangle Selection tool on the toolbar to highlight any offending points, and select the Delete Selection tool on the toolbar.</w:t>
       </w:r>
     </w:p>
     <w:p>
@@ -1032,6 +965,7 @@
         </w:numPr>
       </w:pPr>
       <w:r>
+        <w:lastRenderedPageBreak/>
         <w:t>Don’t worry if this creates small gaps, as they will be filled in when the mesh is made. You do, however, have to remove all the problem features at this stage, otherwise you will have holes in your mesh.</w:t>
       </w:r>
     </w:p>
@@ -1044,7 +978,6 @@
         </w:numPr>
       </w:pPr>
       <w:r>
-        <w:lastRenderedPageBreak/>
         <w:t>Start the Build Mesh process from the Workflow menu. Change the Face Count to 3,000,000 for high accuracy. This process is much shorter, but still can take 5–10 minutes.</w:t>
       </w:r>
     </w:p>
@@ -1124,17 +1057,41 @@
         <w:t xml:space="preserve">Note: </w:t>
       </w:r>
       <w:r>
-        <w:t xml:space="preserve">Protocol in progress, see </w:t>
-      </w:r>
-      <w:r>
-        <w:t>Grace Young’s blog for information on texture troubleshooting (</w:t>
+        <w:t>This p</w:t>
+      </w:r>
+      <w:r>
+        <w:t xml:space="preserve">rotocol in </w:t>
+      </w:r>
+      <w:r>
+        <w:t xml:space="preserve">based on </w:t>
+      </w:r>
+      <w:r>
+        <w:t xml:space="preserve">Grace Young’s </w:t>
+      </w:r>
+      <w:r>
+        <w:t>protocols on</w:t>
+      </w:r>
+      <w:r>
+        <w:t xml:space="preserve"> texture troubleshooting (</w:t>
       </w:r>
       <w:hyperlink r:id="rId12" w:history="1">
         <w:r>
           <w:rPr>
             <w:rStyle w:val="Hyperlink"/>
           </w:rPr>
-          <w:t>https://www.graceunderthesea.com/thesis/photoscan-gt-rhino-not-importing-texture</w:t>
+          <w:t>https://www.graceunderthesea.com/thesis/photoscan-gt-rhin</w:t>
+        </w:r>
+        <w:r>
+          <w:rPr>
+            <w:rStyle w:val="Hyperlink"/>
+          </w:rPr>
+          <w:t>o</w:t>
+        </w:r>
+        <w:r>
+          <w:rPr>
+            <w:rStyle w:val="Hyperlink"/>
+          </w:rPr>
+          <w:t>-not-importing-texture</w:t>
         </w:r>
       </w:hyperlink>
       <w:r>
@@ -1145,7 +1102,19 @@
           <w:rPr>
             <w:rStyle w:val="Hyperlink"/>
           </w:rPr>
-          <w:t>https://www.graceunderthesea.com/thesis/how-to-rotate-3-points-flat-in-rhino</w:t>
+          <w:t>https://www.</w:t>
+        </w:r>
+        <w:r>
+          <w:rPr>
+            <w:rStyle w:val="Hyperlink"/>
+          </w:rPr>
+          <w:t>g</w:t>
+        </w:r>
+        <w:r>
+          <w:rPr>
+            <w:rStyle w:val="Hyperlink"/>
+          </w:rPr>
+          <w:t>raceunderthesea.com/thesis/how-to-rotate-3-points-flat-in-rhino</w:t>
         </w:r>
       </w:hyperlink>
       <w:r>
@@ -1162,6 +1131,512 @@
       <w:r>
         <w:t xml:space="preserve">). </w:t>
       </w:r>
+    </w:p>
+    <w:p/>
+    <w:p>
+      <w:r>
+        <w:rPr>
+          <w:b/>
+        </w:rPr>
+        <w:t xml:space="preserve">Note: </w:t>
+      </w:r>
+      <w:r>
+        <w:t xml:space="preserve">If you are having slow performance working with models in Rhino, you can change the view from quad to single </w:t>
+      </w:r>
+      <w:r>
+        <w:t>on the top toolbar. Working in quad may also cause texture rendering problems on large or complex models. But, you can of course switch back and forth between views as necessary for the analyses.</w:t>
+      </w:r>
+    </w:p>
+    <w:p/>
+    <w:p>
+      <w:pPr>
+        <w:pStyle w:val="ListParagraph"/>
+        <w:numPr>
+          <w:ilvl w:val="0"/>
+          <w:numId w:val="9"/>
+        </w:numPr>
+      </w:pPr>
+      <w:r>
+        <w:t>Open the .obj file using Rhino 3D and save as a project file .3dm</w:t>
+      </w:r>
+      <w:r>
+        <w:t xml:space="preserve"> (with Save Textures checked)</w:t>
+      </w:r>
+      <w:r>
+        <w:t>.</w:t>
+      </w:r>
+    </w:p>
+    <w:p>
+      <w:pPr>
+        <w:pStyle w:val="ListParagraph"/>
+        <w:numPr>
+          <w:ilvl w:val="0"/>
+          <w:numId w:val="9"/>
+        </w:numPr>
+      </w:pPr>
+      <w:r>
+        <w:t xml:space="preserve">The texture created by Photoscan should automatically appear on the </w:t>
+      </w:r>
+      <w:r>
+        <w:t xml:space="preserve">mesh (model). </w:t>
+      </w:r>
+    </w:p>
+    <w:p>
+      <w:pPr>
+        <w:pStyle w:val="ListParagraph"/>
+        <w:numPr>
+          <w:ilvl w:val="1"/>
+          <w:numId w:val="9"/>
+        </w:numPr>
+      </w:pPr>
+      <w:r>
+        <w:t>If it does not, first right click in each of the 4 windows and make sure Rendered view is selected.</w:t>
+      </w:r>
+    </w:p>
+    <w:p>
+      <w:pPr>
+        <w:pStyle w:val="ListParagraph"/>
+        <w:numPr>
+          <w:ilvl w:val="1"/>
+          <w:numId w:val="9"/>
+        </w:numPr>
+      </w:pPr>
+      <w:r>
+        <w:t>No luck still? Select the mesh (will appear yellow when selected), then select the Object Properties pane on the right (hollow circle symbol on Mac). Remap the texture under Material, Edit, Textures, and select Color. The map file can be relocated by selecting the dropdown next to Map File.</w:t>
+      </w:r>
+    </w:p>
+    <w:p>
+      <w:pPr>
+        <w:pStyle w:val="ListParagraph"/>
+        <w:numPr>
+          <w:ilvl w:val="0"/>
+          <w:numId w:val="9"/>
+        </w:numPr>
+      </w:pPr>
+      <w:r>
+        <w:t xml:space="preserve">The first steps are to orient the model in 3D space and to scale from a feature of known measure. These objects should be placed in each area that is to be modeled, and can be </w:t>
+      </w:r>
+      <w:r>
+        <w:t>any reasonable object that is highly differentiated from the surrounding environment (we use PVC segments and cattle tags, but quadrats will also work).</w:t>
+      </w:r>
+    </w:p>
+    <w:p>
+      <w:pPr>
+        <w:pStyle w:val="ListParagraph"/>
+        <w:numPr>
+          <w:ilvl w:val="0"/>
+          <w:numId w:val="9"/>
+        </w:numPr>
+      </w:pPr>
+      <w:r>
+        <w:t>To align the model on the X-Y plane:</w:t>
+      </w:r>
+    </w:p>
+    <w:p>
+      <w:pPr>
+        <w:pStyle w:val="ListParagraph"/>
+        <w:numPr>
+          <w:ilvl w:val="1"/>
+          <w:numId w:val="9"/>
+        </w:numPr>
+      </w:pPr>
+      <w:r>
+        <w:t>Get the model in the full viewframe by selecting View, Zoom, Zoom Extents All.</w:t>
+      </w:r>
+    </w:p>
+    <w:p>
+      <w:pPr>
+        <w:pStyle w:val="ListParagraph"/>
+        <w:numPr>
+          <w:ilvl w:val="1"/>
+          <w:numId w:val="9"/>
+        </w:numPr>
+      </w:pPr>
+      <w:r>
+        <w:t>Make sure the Object Snap menu is always visible (defaults to bottom left panel on Mac). If it’s not already there, select Tools, Object Snap, Show Object Snaps Panel.</w:t>
+      </w:r>
+    </w:p>
+    <w:p>
+      <w:pPr>
+        <w:pStyle w:val="ListParagraph"/>
+        <w:numPr>
+          <w:ilvl w:val="1"/>
+          <w:numId w:val="9"/>
+        </w:numPr>
+      </w:pPr>
+      <w:r>
+        <w:t>Type Points in the command prompt (top left panel), and select Persistent and On Mesh in the Object Snaps panel.</w:t>
+      </w:r>
+    </w:p>
+    <w:p>
+      <w:pPr>
+        <w:pStyle w:val="ListParagraph"/>
+        <w:numPr>
+          <w:ilvl w:val="1"/>
+          <w:numId w:val="9"/>
+        </w:numPr>
+      </w:pPr>
+      <w:r>
+        <w:lastRenderedPageBreak/>
+        <w:t>Select the polygon mesh by clicking once on the mesh.</w:t>
+      </w:r>
+    </w:p>
+    <w:p>
+      <w:pPr>
+        <w:pStyle w:val="ListParagraph"/>
+        <w:numPr>
+          <w:ilvl w:val="1"/>
+          <w:numId w:val="9"/>
+        </w:numPr>
+      </w:pPr>
+      <w:r>
+        <w:t xml:space="preserve">The pointer should change to a crosshair. Add </w:t>
+      </w:r>
+      <w:r>
+        <w:t xml:space="preserve">3 </w:t>
+      </w:r>
+      <w:r>
+        <w:t>points to PVC corners (outer boundaries of the quadrat or PVC markers).</w:t>
+      </w:r>
+      <w:r>
+        <w:t xml:space="preserve"> </w:t>
+      </w:r>
+      <w:r>
+        <w:t>Hit Enter when done adding points.</w:t>
+      </w:r>
+    </w:p>
+    <w:p>
+      <w:pPr>
+        <w:pStyle w:val="ListParagraph"/>
+        <w:numPr>
+          <w:ilvl w:val="1"/>
+          <w:numId w:val="9"/>
+        </w:numPr>
+      </w:pPr>
+      <w:r>
+        <w:t xml:space="preserve">Select all (Cmd+A) then type Group into the command line. Enter to </w:t>
+      </w:r>
+      <w:r>
+        <w:t>group</w:t>
+      </w:r>
+      <w:r>
+        <w:t>.</w:t>
+      </w:r>
+    </w:p>
+    <w:p>
+      <w:pPr>
+        <w:pStyle w:val="ListParagraph"/>
+        <w:numPr>
+          <w:ilvl w:val="1"/>
+          <w:numId w:val="9"/>
+        </w:numPr>
+      </w:pPr>
+      <w:r>
+        <w:t xml:space="preserve">Type Move in the command line then Enter. Select the mesh </w:t>
+      </w:r>
+      <w:r>
+        <w:t xml:space="preserve">(if not already selected) </w:t>
+      </w:r>
+      <w:r>
+        <w:t>then Enter.</w:t>
+      </w:r>
+    </w:p>
+    <w:p>
+      <w:pPr>
+        <w:pStyle w:val="ListParagraph"/>
+        <w:numPr>
+          <w:ilvl w:val="1"/>
+          <w:numId w:val="9"/>
+        </w:numPr>
+      </w:pPr>
+      <w:r>
+        <w:t>Select Point on the Object Snaps panel</w:t>
+      </w:r>
+      <w:r>
+        <w:t xml:space="preserve">. It will be hard to find the </w:t>
+      </w:r>
+      <w:r>
+        <w:t xml:space="preserve">center </w:t>
+      </w:r>
+      <w:r>
+        <w:t>point</w:t>
+      </w:r>
+      <w:r>
+        <w:t xml:space="preserve"> (what you want to be at the origin)</w:t>
+      </w:r>
+      <w:r>
+        <w:t xml:space="preserve"> with the selected mesh, but you can move the mouse in the selected area when zoomed in.</w:t>
+      </w:r>
+    </w:p>
+    <w:p>
+      <w:pPr>
+        <w:pStyle w:val="ListParagraph"/>
+        <w:numPr>
+          <w:ilvl w:val="1"/>
+          <w:numId w:val="9"/>
+        </w:numPr>
+      </w:pPr>
+      <w:r>
+        <w:t xml:space="preserve">Once you find the correct point, select it. Select the Move To location by finding the X-Y origin. Make sure Grid Snap is selected in the top </w:t>
+      </w:r>
+      <w:r>
+        <w:t>toolbar and</w:t>
+      </w:r>
+      <w:r>
+        <w:t xml:space="preserve"> zooming helps. Select the origin and the model should automatically align the point.</w:t>
+      </w:r>
+    </w:p>
+    <w:p>
+      <w:pPr>
+        <w:pStyle w:val="ListParagraph"/>
+        <w:numPr>
+          <w:ilvl w:val="1"/>
+          <w:numId w:val="9"/>
+        </w:numPr>
+      </w:pPr>
+      <w:r>
+        <w:t>In the Top view, enter the command Rotate, then select the grouped mesh and Enter. Select the center of rotation (point at origin), then select the angle or first reference point (another point you want on the x-axis). Enter, then it will ask for the second reference point. Make sure Ortho is selected on the top toolbar, then rotate the model so the second point rests on the x-axis.</w:t>
+      </w:r>
+    </w:p>
+    <w:p>
+      <w:pPr>
+        <w:pStyle w:val="ListParagraph"/>
+        <w:numPr>
+          <w:ilvl w:val="1"/>
+          <w:numId w:val="9"/>
+        </w:numPr>
+      </w:pPr>
+      <w:r>
+        <w:t>Switch to Front or Right views and repeat step j to align to the y-axis.</w:t>
+      </w:r>
+      <w:r>
+        <w:t xml:space="preserve"> The resulting </w:t>
+      </w:r>
+      <w:r>
+        <w:t>points</w:t>
+      </w:r>
+      <w:r>
+        <w:t xml:space="preserve"> should be on the x and y-axes</w:t>
+      </w:r>
+      <w:r>
+        <w:t>, with the model relatively aligned</w:t>
+      </w:r>
+      <w:r>
+        <w:t>.</w:t>
+      </w:r>
+    </w:p>
+    <w:p>
+      <w:pPr>
+        <w:pStyle w:val="ListParagraph"/>
+        <w:numPr>
+          <w:ilvl w:val="0"/>
+          <w:numId w:val="9"/>
+        </w:numPr>
+      </w:pPr>
+      <w:r>
+        <w:t xml:space="preserve">The next step is to scale the model. </w:t>
+      </w:r>
+      <w:r>
+        <w:t xml:space="preserve">Since our tracked colonies are all uniquely identified with cattle tags placed as close to the </w:t>
+      </w:r>
+      <w:r>
+        <w:t xml:space="preserve">live coral tissue as possible, we use the tag dimensions to scale the model. </w:t>
+      </w:r>
+    </w:p>
+    <w:p>
+      <w:pPr>
+        <w:pStyle w:val="ListParagraph"/>
+        <w:numPr>
+          <w:ilvl w:val="1"/>
+          <w:numId w:val="9"/>
+        </w:numPr>
+      </w:pPr>
+      <w:r>
+        <w:t>You can also use the tape markers on the PVC boundaries, but we have found that there may be some vertical artifacts in 3D model creation.</w:t>
+      </w:r>
+    </w:p>
+    <w:p>
+      <w:pPr>
+        <w:pStyle w:val="ListParagraph"/>
+        <w:numPr>
+          <w:ilvl w:val="1"/>
+          <w:numId w:val="9"/>
+        </w:numPr>
+      </w:pPr>
+      <w:r>
+        <w:t xml:space="preserve">Based off average measurements from 5 cattle tags, we have: </w:t>
+      </w:r>
+      <w:r>
+        <w:rPr>
+          <w:b/>
+        </w:rPr>
+        <w:t>width 64.34 mm, length 98.23 mm, diagonal 61.50 mm</w:t>
+      </w:r>
+    </w:p>
+    <w:p>
+      <w:pPr>
+        <w:pStyle w:val="ListParagraph"/>
+        <w:numPr>
+          <w:ilvl w:val="1"/>
+          <w:numId w:val="9"/>
+        </w:numPr>
+      </w:pPr>
+      <w:r>
+        <w:t xml:space="preserve">Add points to the sides of the scale object based on your dimension of choice (we use cattle tag width) by typing Points into the command line. Make sure On Mesh is selected in the </w:t>
+      </w:r>
+      <w:r>
+        <w:t>Object Snaps panel</w:t>
+      </w:r>
+      <w:r>
+        <w:t>. Enter when done.</w:t>
+      </w:r>
+    </w:p>
+    <w:p>
+      <w:pPr>
+        <w:pStyle w:val="ListParagraph"/>
+        <w:numPr>
+          <w:ilvl w:val="1"/>
+          <w:numId w:val="9"/>
+        </w:numPr>
+      </w:pPr>
+      <w:r>
+        <w:t xml:space="preserve">Run DimAligned in the command line. Make sure Point is selected in the </w:t>
+      </w:r>
+      <w:r>
+        <w:t>Object Snaps panel</w:t>
+      </w:r>
+      <w:r>
+        <w:t xml:space="preserve"> and select each of the two scale points. Once entered, an arbitrary length should appear.</w:t>
+      </w:r>
+      <w:r>
+        <w:t xml:space="preserve"> </w:t>
+      </w:r>
+      <w:r>
+        <w:t>Drag the scale bar with number outside the model boundaries and left click to release.</w:t>
+      </w:r>
+    </w:p>
+    <w:p>
+      <w:pPr>
+        <w:pStyle w:val="ListParagraph"/>
+        <w:numPr>
+          <w:ilvl w:val="1"/>
+          <w:numId w:val="9"/>
+        </w:numPr>
+      </w:pPr>
+      <w:r>
+        <w:t>Select File, Settings, Dimensions, and set the Precision to the highest number of decimal points.</w:t>
+      </w:r>
+    </w:p>
+    <w:p>
+      <w:pPr>
+        <w:pStyle w:val="ListParagraph"/>
+        <w:numPr>
+          <w:ilvl w:val="1"/>
+          <w:numId w:val="9"/>
+        </w:numPr>
+      </w:pPr>
+      <w:r>
+        <w:t>Select all (Cmd+A) and run Group in the command line.</w:t>
+      </w:r>
+    </w:p>
+    <w:p>
+      <w:pPr>
+        <w:pStyle w:val="ListParagraph"/>
+        <w:numPr>
+          <w:ilvl w:val="1"/>
+          <w:numId w:val="9"/>
+        </w:numPr>
+      </w:pPr>
+      <w:r>
+        <w:t xml:space="preserve">Run Scale in the command line, select the mesh group (if not already selected), then select one of the scale points. </w:t>
+      </w:r>
+    </w:p>
+    <w:p>
+      <w:pPr>
+        <w:pStyle w:val="ListParagraph"/>
+        <w:numPr>
+          <w:ilvl w:val="1"/>
+          <w:numId w:val="9"/>
+        </w:numPr>
+      </w:pPr>
+      <w:r>
+        <w:t>When prompted for the scaling factor in the top left panel, enter the known dimension divided by the arbitrary scaling length from step d (e.g. 64.34/2.1239698)</w:t>
+      </w:r>
+      <w:r>
+        <w:t>.</w:t>
+      </w:r>
+    </w:p>
+    <w:p>
+      <w:pPr>
+        <w:pStyle w:val="ListParagraph"/>
+        <w:numPr>
+          <w:ilvl w:val="1"/>
+          <w:numId w:val="9"/>
+        </w:numPr>
+      </w:pPr>
+      <w:r>
+        <w:t>Change the units by selecting File, Settings, Units, and set the Model Units to meters. When prompted, select Yes to rescale the model.</w:t>
+      </w:r>
+    </w:p>
+    <w:p>
+      <w:pPr>
+        <w:pStyle w:val="ListParagraph"/>
+        <w:numPr>
+          <w:ilvl w:val="1"/>
+          <w:numId w:val="9"/>
+        </w:numPr>
+      </w:pPr>
+      <w:r>
+        <w:t>Change the grid by selecting File, Settings, Grid, and set the Grid Line Count to 20 and the Minor Grid Lines Every 0.1m.</w:t>
+      </w:r>
+    </w:p>
+    <w:p>
+      <w:pPr>
+        <w:pStyle w:val="ListParagraph"/>
+        <w:numPr>
+          <w:ilvl w:val="1"/>
+          <w:numId w:val="9"/>
+        </w:numPr>
+      </w:pPr>
+      <w:r>
+        <w:t>Reframe the model using View, Zoom, Zoom Extents All.</w:t>
+      </w:r>
+    </w:p>
+    <w:p>
+      <w:pPr>
+        <w:pStyle w:val="ListParagraph"/>
+        <w:numPr>
+          <w:ilvl w:val="0"/>
+          <w:numId w:val="9"/>
+        </w:numPr>
+      </w:pPr>
+      <w:r>
+        <w:lastRenderedPageBreak/>
+        <w:t>Check the area of the whole model by selecting all, then typing Area into the command line. The full area will be displayed in m</w:t>
+      </w:r>
+      <w:r>
+        <w:rPr>
+          <w:vertAlign w:val="superscript"/>
+        </w:rPr>
+        <w:t>2</w:t>
+      </w:r>
+      <w:r>
+        <w:t>.</w:t>
+      </w:r>
+    </w:p>
+    <w:p>
+      <w:pPr>
+        <w:pStyle w:val="ListParagraph"/>
+        <w:numPr>
+          <w:ilvl w:val="0"/>
+          <w:numId w:val="9"/>
+        </w:numPr>
+      </w:pPr>
+      <w:r>
+        <w:t>You can make the scale arrows and text smaller by selecting File, Settings, Dimensions, Sizes (Text height: 0.1) and Arrows (Dimension arrows Length: 0.1).</w:t>
+      </w:r>
+      <w:bookmarkStart w:id="0" w:name="_GoBack"/>
+      <w:bookmarkEnd w:id="0"/>
     </w:p>
     <w:p/>
     <w:p/>
@@ -1284,16 +1759,7 @@
       <w:t xml:space="preserve"> </w:t>
     </w:r>
     <w:r>
-      <w:t>9</w:t>
-    </w:r>
-    <w:r>
-      <w:t>/</w:t>
-    </w:r>
-    <w:r>
-      <w:t>14</w:t>
-    </w:r>
-    <w:r>
-      <w:t>/18</w:t>
+      <w:t>10/18/18</w:t>
     </w:r>
   </w:p>
 </w:hdr>
@@ -1646,6 +2112,92 @@
     </w:lvl>
   </w:abstractNum>
   <w:abstractNum w:abstractNumId="4" w15:restartNumberingAfterBreak="0">
+    <w:nsid w:val="5CFF61FB"/>
+    <w:multiLevelType w:val="hybridMultilevel"/>
+    <w:tmpl w:val="703C2780"/>
+    <w:lvl w:ilvl="0" w:tplc="0409000F">
+      <w:start w:val="1"/>
+      <w:numFmt w:val="decimal"/>
+      <w:lvlText w:val="%1."/>
+      <w:lvlJc w:val="left"/>
+      <w:pPr>
+        <w:ind w:left="720" w:hanging="360"/>
+      </w:pPr>
+    </w:lvl>
+    <w:lvl w:ilvl="1" w:tplc="04090019">
+      <w:start w:val="1"/>
+      <w:numFmt w:val="lowerLetter"/>
+      <w:lvlText w:val="%2."/>
+      <w:lvlJc w:val="left"/>
+      <w:pPr>
+        <w:ind w:left="1440" w:hanging="360"/>
+      </w:pPr>
+    </w:lvl>
+    <w:lvl w:ilvl="2" w:tplc="0409001B">
+      <w:start w:val="1"/>
+      <w:numFmt w:val="lowerRoman"/>
+      <w:lvlText w:val="%3."/>
+      <w:lvlJc w:val="right"/>
+      <w:pPr>
+        <w:ind w:left="2160" w:hanging="180"/>
+      </w:pPr>
+    </w:lvl>
+    <w:lvl w:ilvl="3" w:tplc="0409000F" w:tentative="1">
+      <w:start w:val="1"/>
+      <w:numFmt w:val="decimal"/>
+      <w:lvlText w:val="%4."/>
+      <w:lvlJc w:val="left"/>
+      <w:pPr>
+        <w:ind w:left="2880" w:hanging="360"/>
+      </w:pPr>
+    </w:lvl>
+    <w:lvl w:ilvl="4" w:tplc="04090019" w:tentative="1">
+      <w:start w:val="1"/>
+      <w:numFmt w:val="lowerLetter"/>
+      <w:lvlText w:val="%5."/>
+      <w:lvlJc w:val="left"/>
+      <w:pPr>
+        <w:ind w:left="3600" w:hanging="360"/>
+      </w:pPr>
+    </w:lvl>
+    <w:lvl w:ilvl="5" w:tplc="0409001B" w:tentative="1">
+      <w:start w:val="1"/>
+      <w:numFmt w:val="lowerRoman"/>
+      <w:lvlText w:val="%6."/>
+      <w:lvlJc w:val="right"/>
+      <w:pPr>
+        <w:ind w:left="4320" w:hanging="180"/>
+      </w:pPr>
+    </w:lvl>
+    <w:lvl w:ilvl="6" w:tplc="0409000F" w:tentative="1">
+      <w:start w:val="1"/>
+      <w:numFmt w:val="decimal"/>
+      <w:lvlText w:val="%7."/>
+      <w:lvlJc w:val="left"/>
+      <w:pPr>
+        <w:ind w:left="5040" w:hanging="360"/>
+      </w:pPr>
+    </w:lvl>
+    <w:lvl w:ilvl="7" w:tplc="04090019" w:tentative="1">
+      <w:start w:val="1"/>
+      <w:numFmt w:val="lowerLetter"/>
+      <w:lvlText w:val="%8."/>
+      <w:lvlJc w:val="left"/>
+      <w:pPr>
+        <w:ind w:left="5760" w:hanging="360"/>
+      </w:pPr>
+    </w:lvl>
+    <w:lvl w:ilvl="8" w:tplc="0409001B" w:tentative="1">
+      <w:start w:val="1"/>
+      <w:numFmt w:val="lowerRoman"/>
+      <w:lvlText w:val="%9."/>
+      <w:lvlJc w:val="right"/>
+      <w:pPr>
+        <w:ind w:left="6480" w:hanging="180"/>
+      </w:pPr>
+    </w:lvl>
+  </w:abstractNum>
+  <w:abstractNum w:abstractNumId="5" w15:restartNumberingAfterBreak="0">
     <w:nsid w:val="73DF13A3"/>
     <w:multiLevelType w:val="hybridMultilevel"/>
     <w:tmpl w:val="11A2F758"/>
@@ -1731,7 +2283,7 @@
       </w:pPr>
     </w:lvl>
   </w:abstractNum>
-  <w:abstractNum w:abstractNumId="5" w15:restartNumberingAfterBreak="0">
+  <w:abstractNum w:abstractNumId="6" w15:restartNumberingAfterBreak="0">
     <w:nsid w:val="774851D9"/>
     <w:multiLevelType w:val="hybridMultilevel"/>
     <w:tmpl w:val="53A432DC"/>
@@ -1817,7 +2369,7 @@
       </w:pPr>
     </w:lvl>
   </w:abstractNum>
-  <w:abstractNum w:abstractNumId="6" w15:restartNumberingAfterBreak="0">
+  <w:abstractNum w:abstractNumId="7" w15:restartNumberingAfterBreak="0">
     <w:nsid w:val="77ED142B"/>
     <w:multiLevelType w:val="hybridMultilevel"/>
     <w:tmpl w:val="BF20E030"/>
@@ -1903,7 +2455,7 @@
       </w:pPr>
     </w:lvl>
   </w:abstractNum>
-  <w:abstractNum w:abstractNumId="7" w15:restartNumberingAfterBreak="0">
+  <w:abstractNum w:abstractNumId="8" w15:restartNumberingAfterBreak="0">
     <w:nsid w:val="7BAC3FD1"/>
     <w:multiLevelType w:val="hybridMultilevel"/>
     <w:tmpl w:val="FC6C57CC"/>
@@ -1996,22 +2548,25 @@
     <w:abstractNumId w:val="3"/>
   </w:num>
   <w:num w:numId="3">
+    <w:abstractNumId w:val="7"/>
+  </w:num>
+  <w:num w:numId="4">
     <w:abstractNumId w:val="6"/>
   </w:num>
-  <w:num w:numId="4">
-    <w:abstractNumId w:val="5"/>
-  </w:num>
   <w:num w:numId="5">
-    <w:abstractNumId w:val="7"/>
+    <w:abstractNumId w:val="8"/>
   </w:num>
   <w:num w:numId="6">
     <w:abstractNumId w:val="0"/>
   </w:num>
   <w:num w:numId="7">
-    <w:abstractNumId w:val="4"/>
+    <w:abstractNumId w:val="5"/>
   </w:num>
   <w:num w:numId="8">
     <w:abstractNumId w:val="2"/>
+  </w:num>
+  <w:num w:numId="9">
+    <w:abstractNumId w:val="4"/>
   </w:num>
 </w:numbering>
 </file>
@@ -2537,6 +3092,18 @@
       <w:shd w:val="clear" w:color="auto" w:fill="E1DFDD"/>
     </w:rPr>
   </w:style>
+  <w:style w:type="character" w:styleId="FollowedHyperlink">
+    <w:name w:val="FollowedHyperlink"/>
+    <w:basedOn w:val="DefaultParagraphFont"/>
+    <w:uiPriority w:val="99"/>
+    <w:semiHidden/>
+    <w:unhideWhenUsed/>
+    <w:rsid w:val="00CF6745"/>
+    <w:rPr>
+      <w:color w:val="954F72" w:themeColor="followedHyperlink"/>
+      <w:u w:val="single"/>
+    </w:rPr>
+  </w:style>
 </w:styles>
 </file>
 

</xml_diff>

<commit_message>
added surface area measurements for custom objects
</commit_message>
<xml_diff>
--- a/3D_modeling_README.docx
+++ b/3D_modeling_README.docx
@@ -35,7 +35,15 @@
         <w:t xml:space="preserve">: </w:t>
       </w:r>
       <w:r>
-        <w:t>The quality of the model will greatly depend on the target area. Reefscapes with high densities of moving organisms, such as fish and soft corals, will prevent good alignment of points across photos. Likewise, aerial videos over large areas may result in variability due to trees or birds moving. In highly variable areas, it is suggested to reduce the size of the video area and make sure your target of interest (corals, buildings, etc.) are not too close to moving objects.</w:t>
+        <w:t xml:space="preserve">The quality of the model will greatly depend on the target area. </w:t>
+      </w:r>
+      <w:proofErr w:type="spellStart"/>
+      <w:r>
+        <w:t>Reefscapes</w:t>
+      </w:r>
+      <w:proofErr w:type="spellEnd"/>
+      <w:r>
+        <w:t xml:space="preserve"> with high densities of moving organisms, such as fish and soft corals, will prevent good alignment of points across photos. Likewise, aerial videos over large areas may result in variability due to trees or birds moving. In highly variable areas, it is suggested to reduce the size of the video area and make sure your target of interest (corals, buildings, etc.) are not too close to moving objects.</w:t>
       </w:r>
     </w:p>
     <w:p/>
@@ -60,7 +68,15 @@
         <w:t xml:space="preserve">Note: </w:t>
       </w:r>
       <w:r>
-        <w:t>We are using a DJI Inspire 1 with Zenmuse X3 camera as it produces very little lens distortion, shoots in 4K, and has excellent video stabilization.</w:t>
+        <w:t xml:space="preserve">We are using a DJI Inspire 1 with </w:t>
+      </w:r>
+      <w:proofErr w:type="spellStart"/>
+      <w:r>
+        <w:t>Zenmuse</w:t>
+      </w:r>
+      <w:proofErr w:type="spellEnd"/>
+      <w:r>
+        <w:t xml:space="preserve"> X3 camera as it produces very little lens distortion, shoots in 4K, and has excellent video stabilization.</w:t>
       </w:r>
     </w:p>
     <w:p>
@@ -323,7 +339,15 @@
         </w:numPr>
       </w:pPr>
       <w:r>
-        <w:t>Once you have identified a target area, lay down some kind of scaling reference. You can build a 2 x 2 m PVC quadrat as in Young et al. (2017), or have several individual pieces of the same length PVC arranged in a square shape. It helps to add some kind of tape marker to each piece, such as a 10 cm scaling band.</w:t>
+        <w:t>Once you have identified a target area, lay down some kind of scaling reference. You can build a 2 x 2 m PVC quadrat as in Young et al. (2017</w:t>
+      </w:r>
+      <w:proofErr w:type="gramStart"/>
+      <w:r>
+        <w:t>), or</w:t>
+      </w:r>
+      <w:proofErr w:type="gramEnd"/>
+      <w:r>
+        <w:t xml:space="preserve"> have several individual pieces of the same length PVC arranged in a square shape. It helps to add some kind of tape marker to each piece, such as a 10 cm scaling band.</w:t>
       </w:r>
     </w:p>
     <w:p>
@@ -399,11 +423,10 @@
         <w:rPr>
           <w:noProof/>
         </w:rPr>
-        <w:lastRenderedPageBreak/>
         <w:drawing>
-          <wp:inline distT="0" distB="0" distL="0" distR="0" wp14:anchorId="6DDDD1CE" wp14:editId="3A1269EB">
-            <wp:extent cx="3842426" cy="4140051"/>
-            <wp:effectExtent l="0" t="0" r="5715" b="635"/>
+          <wp:inline distT="0" distB="0" distL="0" distR="0" wp14:anchorId="6DDDD1CE" wp14:editId="638E7044">
+            <wp:extent cx="3613126" cy="3892990"/>
+            <wp:effectExtent l="0" t="0" r="0" b="0"/>
             <wp:docPr id="1" name="Picture 1"/>
             <wp:cNvGraphicFramePr>
               <a:graphicFrameLocks xmlns:a="http://schemas.openxmlformats.org/drawingml/2006/main" noChangeAspect="1"/>
@@ -430,7 +453,7 @@
                   <pic:spPr>
                     <a:xfrm>
                       <a:off x="0" y="0"/>
-                      <a:ext cx="3866198" cy="4165664"/>
+                      <a:ext cx="3640455" cy="3922435"/>
                     </a:xfrm>
                     <a:prstGeom prst="rect">
                       <a:avLst/>
@@ -546,6 +569,7 @@
         <w:rPr>
           <w:b/>
         </w:rPr>
+        <w:lastRenderedPageBreak/>
         <w:t>Video Processing</w:t>
       </w:r>
     </w:p>
@@ -557,7 +581,15 @@
         <w:t xml:space="preserve">Note: </w:t>
       </w:r>
       <w:r>
-        <w:t>Dealing with high quality video, hundreds of stills, and high resolution models can require immense storage and computing requirements. I would suggest using a high speed, high capacity external drive for storage and local access. Most networked drives will likely be too slow for model generation and data curation.</w:t>
+        <w:t xml:space="preserve">Dealing with high quality video, hundreds of stills, and </w:t>
+      </w:r>
+      <w:proofErr w:type="gramStart"/>
+      <w:r>
+        <w:t>high resolution</w:t>
+      </w:r>
+      <w:proofErr w:type="gramEnd"/>
+      <w:r>
+        <w:t xml:space="preserve"> models can require immense storage and computing requirements. I would suggest using a high speed, high capacity external drive for storage and local access. Most networked drives will likely be too slow for model generation and data curation.</w:t>
       </w:r>
     </w:p>
     <w:p>
@@ -569,7 +601,15 @@
         </w:numPr>
       </w:pPr>
       <w:r>
-        <w:t xml:space="preserve">Install FFmpeg on your computer from </w:t>
+        <w:t xml:space="preserve">Install </w:t>
+      </w:r>
+      <w:proofErr w:type="spellStart"/>
+      <w:r>
+        <w:t>FFmpeg</w:t>
+      </w:r>
+      <w:proofErr w:type="spellEnd"/>
+      <w:r>
+        <w:t xml:space="preserve"> on your computer from </w:t>
       </w:r>
       <w:hyperlink r:id="rId9" w:history="1">
         <w:r>
@@ -663,14 +703,35 @@
       <w:pPr>
         <w:ind w:left="720" w:firstLine="720"/>
       </w:pPr>
-      <w:r>
-        <w:t xml:space="preserve">ffmpeg -i </w:t>
+      <w:proofErr w:type="spellStart"/>
+      <w:r>
+        <w:t>ffmpeg</w:t>
+      </w:r>
+      <w:proofErr w:type="spellEnd"/>
+      <w:r>
+        <w:t xml:space="preserve"> -</w:t>
+      </w:r>
+      <w:proofErr w:type="spellStart"/>
+      <w:r>
+        <w:t>i</w:t>
+      </w:r>
+      <w:proofErr w:type="spellEnd"/>
+      <w:r>
+        <w:t xml:space="preserve"> </w:t>
       </w:r>
       <w:r>
         <w:t>movie_filename</w:t>
       </w:r>
       <w:r>
-        <w:t xml:space="preserve">.MP4 -vf fps=3 </w:t>
+        <w:t>.MP4 -</w:t>
+      </w:r>
+      <w:proofErr w:type="spellStart"/>
+      <w:r>
+        <w:t>vf</w:t>
+      </w:r>
+      <w:proofErr w:type="spellEnd"/>
+      <w:r>
+        <w:t xml:space="preserve"> fps=3 </w:t>
       </w:r>
       <w:r>
         <w:t>output_name</w:t>
@@ -688,7 +749,15 @@
         </w:numPr>
       </w:pPr>
       <w:r>
-        <w:t>-i denotes the input video filename</w:t>
+        <w:t>-</w:t>
+      </w:r>
+      <w:proofErr w:type="spellStart"/>
+      <w:r>
+        <w:t>i</w:t>
+      </w:r>
+      <w:proofErr w:type="spellEnd"/>
+      <w:r>
+        <w:t xml:space="preserve"> denotes the input video filename</w:t>
       </w:r>
     </w:p>
     <w:p>
@@ -700,7 +769,15 @@
         </w:numPr>
       </w:pPr>
       <w:r>
-        <w:t>-vf deinterlaces the video to produce crisp still images</w:t>
+        <w:t>-</w:t>
+      </w:r>
+      <w:proofErr w:type="spellStart"/>
+      <w:r>
+        <w:t>vf</w:t>
+      </w:r>
+      <w:proofErr w:type="spellEnd"/>
+      <w:r>
+        <w:t xml:space="preserve"> deinterlaces the video to produce crisp still images</w:t>
       </w:r>
     </w:p>
     <w:p>
@@ -736,7 +813,6 @@
         </w:numPr>
       </w:pPr>
       <w:r>
-        <w:lastRenderedPageBreak/>
         <w:t>Once the process finishes, you should have 100–500 still images depending on the length of the input video.</w:t>
       </w:r>
     </w:p>
@@ -768,7 +844,23 @@
         <w:t xml:space="preserve">Note: </w:t>
       </w:r>
       <w:r>
-        <w:t>While both software applications, Photoscan and Rhino 3D, are not free, they offer educational licenses that are relatively affordable. Additionally, older versions of Netfabb are available for free on Windows and Mac OS (</w:t>
+        <w:t xml:space="preserve">While both software applications, </w:t>
+      </w:r>
+      <w:proofErr w:type="spellStart"/>
+      <w:r>
+        <w:t>Photoscan</w:t>
+      </w:r>
+      <w:proofErr w:type="spellEnd"/>
+      <w:r>
+        <w:t xml:space="preserve"> and Rhino 3D, are not free, they offer educational licenses that are relatively affordable. Additionally, older versions of </w:t>
+      </w:r>
+      <w:proofErr w:type="spellStart"/>
+      <w:r>
+        <w:t>Netfabb</w:t>
+      </w:r>
+      <w:proofErr w:type="spellEnd"/>
+      <w:r>
+        <w:t xml:space="preserve"> are available for free on Windows and Mac OS (</w:t>
       </w:r>
       <w:hyperlink r:id="rId11" w:history="1">
         <w:r>
@@ -779,7 +871,15 @@
         </w:r>
       </w:hyperlink>
       <w:r>
-        <w:t>). Netfabb is less performance-intensive, but I have not figured out an easy way to scale the models and quantify area of user-specified polygons.</w:t>
+        <w:t xml:space="preserve">). </w:t>
+      </w:r>
+      <w:proofErr w:type="spellStart"/>
+      <w:r>
+        <w:t>Netfabb</w:t>
+      </w:r>
+      <w:proofErr w:type="spellEnd"/>
+      <w:r>
+        <w:t xml:space="preserve"> is less performance-intensive, but I have not figured out an easy way to scale the models and quantify area of user-specified polygons.</w:t>
       </w:r>
     </w:p>
     <w:p>
@@ -797,7 +897,15 @@
         <w:t xml:space="preserve">Note: </w:t>
       </w:r>
       <w:r>
-        <w:t>Also, the two software applications, Photoscan and Rhino 3D, require some serious computing power. It is recommended to meet their requirements, and to not attempt additional processing for other tasks while the models are being generated</w:t>
+        <w:t xml:space="preserve">Also, the two software applications, </w:t>
+      </w:r>
+      <w:proofErr w:type="spellStart"/>
+      <w:r>
+        <w:t>Photoscan</w:t>
+      </w:r>
+      <w:proofErr w:type="spellEnd"/>
+      <w:r>
+        <w:t xml:space="preserve"> and Rhino 3D, require some serious computing power. It is recommended to meet their requirements, and to not attempt additional processing for other tasks while the models are being generated</w:t>
       </w:r>
       <w:r>
         <w:t>.</w:t>
@@ -812,7 +920,15 @@
         </w:numPr>
       </w:pPr>
       <w:r>
-        <w:t xml:space="preserve">Open Photoscan and </w:t>
+        <w:t xml:space="preserve">Open </w:t>
+      </w:r>
+      <w:proofErr w:type="spellStart"/>
+      <w:r>
+        <w:t>Photoscan</w:t>
+      </w:r>
+      <w:proofErr w:type="spellEnd"/>
+      <w:r>
+        <w:t xml:space="preserve"> and </w:t>
       </w:r>
       <w:r>
         <w:t>select Preferences. Under the GPU tab, make sure any available GPU devices are selected.</w:t>
@@ -872,10 +988,22 @@
         <w:t xml:space="preserve"> Model window. Select the Show Cameras icon to see where the program thinks they were taken. </w:t>
       </w:r>
       <w:r>
-        <w:t xml:space="preserve">The blue camera icons should approximately match the path taken in the original video. </w:t>
-      </w:r>
-      <w:r>
-        <w:t>Use each of the three colored axes on the model sphere to move in 3 dimensional space, and scroll to zoom in and out.</w:t>
+        <w:t xml:space="preserve">The blue camera </w:t>
+      </w:r>
+      <w:r>
+        <w:lastRenderedPageBreak/>
+        <w:t xml:space="preserve">icons should approximately match the path taken in the original video. </w:t>
+      </w:r>
+      <w:r>
+        <w:t xml:space="preserve">Use each of the three colored axes on the model sphere to move in 3 dimensional </w:t>
+      </w:r>
+      <w:proofErr w:type="gramStart"/>
+      <w:r>
+        <w:t>space, and</w:t>
+      </w:r>
+      <w:proofErr w:type="gramEnd"/>
+      <w:r>
+        <w:t xml:space="preserve"> scroll to zoom in and out.</w:t>
       </w:r>
     </w:p>
     <w:p>
@@ -953,7 +1081,15 @@
         <w:t xml:space="preserve">Position the model so that the problem features are isolated from the other parts of the model (nothing behind the features). </w:t>
       </w:r>
       <w:r>
-        <w:t>Use the Rectangle Selection tool on the toolbar to highlight any offending points, and select the Delete Selection tool on the toolbar.</w:t>
+        <w:t xml:space="preserve">Use the Rectangle Selection tool on the toolbar to highlight any offending </w:t>
+      </w:r>
+      <w:proofErr w:type="gramStart"/>
+      <w:r>
+        <w:t>points, and</w:t>
+      </w:r>
+      <w:proofErr w:type="gramEnd"/>
+      <w:r>
+        <w:t xml:space="preserve"> select the Delete Selection tool on the toolbar.</w:t>
       </w:r>
     </w:p>
     <w:p>
@@ -965,7 +1101,6 @@
         </w:numPr>
       </w:pPr>
       <w:r>
-        <w:lastRenderedPageBreak/>
         <w:t>Don’t worry if this creates small gaps, as they will be filled in when the mesh is made. You do, however, have to remove all the problem features at this stage, otherwise you will have holes in your mesh.</w:t>
       </w:r>
     </w:p>
@@ -1032,7 +1167,23 @@
         </w:numPr>
       </w:pPr>
       <w:r>
-        <w:t>Export the model by selecting File, Export, Export Model. Save it as a Wavefront OBJ (.obj) file. Make sure that Export Texture is selected in the following window.</w:t>
+        <w:t xml:space="preserve">Export the model by selecting File, Export, Export Model. Save it as a </w:t>
+      </w:r>
+      <w:proofErr w:type="spellStart"/>
+      <w:r>
+        <w:t>Wavefront</w:t>
+      </w:r>
+      <w:proofErr w:type="spellEnd"/>
+      <w:r>
+        <w:t xml:space="preserve"> OBJ (.</w:t>
+      </w:r>
+      <w:proofErr w:type="spellStart"/>
+      <w:r>
+        <w:t>obj</w:t>
+      </w:r>
+      <w:proofErr w:type="spellEnd"/>
+      <w:r>
+        <w:t>) file. Make sure that Export Texture is selected in the following window.</w:t>
       </w:r>
     </w:p>
     <w:p/>
@@ -1079,19 +1230,7 @@
           <w:rPr>
             <w:rStyle w:val="Hyperlink"/>
           </w:rPr>
-          <w:t>https://www.graceunderthesea.com/thesis/photoscan-gt-rhin</w:t>
-        </w:r>
-        <w:r>
-          <w:rPr>
-            <w:rStyle w:val="Hyperlink"/>
-          </w:rPr>
-          <w:t>o</w:t>
-        </w:r>
-        <w:r>
-          <w:rPr>
-            <w:rStyle w:val="Hyperlink"/>
-          </w:rPr>
-          <w:t>-not-importing-texture</w:t>
+          <w:t>https://www.graceunderthesea.com/thesis/photoscan-gt-rhino-not-importing-texture</w:t>
         </w:r>
       </w:hyperlink>
       <w:r>
@@ -1102,19 +1241,7 @@
           <w:rPr>
             <w:rStyle w:val="Hyperlink"/>
           </w:rPr>
-          <w:t>https://www.</w:t>
-        </w:r>
-        <w:r>
-          <w:rPr>
-            <w:rStyle w:val="Hyperlink"/>
-          </w:rPr>
-          <w:t>g</w:t>
-        </w:r>
-        <w:r>
-          <w:rPr>
-            <w:rStyle w:val="Hyperlink"/>
-          </w:rPr>
-          <w:t>raceunderthesea.com/thesis/how-to-rotate-3-points-flat-in-rhino</w:t>
+          <w:t>https://www.graceunderthesea.com/thesis/how-to-rotate-3-points-flat-in-rhino</w:t>
         </w:r>
       </w:hyperlink>
       <w:r>
@@ -1144,7 +1271,15 @@
         <w:t xml:space="preserve">If you are having slow performance working with models in Rhino, you can change the view from quad to single </w:t>
       </w:r>
       <w:r>
-        <w:t>on the top toolbar. Working in quad may also cause texture rendering problems on large or complex models. But, you can of course switch back and forth between views as necessary for the analyses.</w:t>
+        <w:t xml:space="preserve">on the top toolbar. Working in quad may also cause texture rendering problems on large or complex models. </w:t>
+      </w:r>
+      <w:proofErr w:type="gramStart"/>
+      <w:r>
+        <w:t>But,</w:t>
+      </w:r>
+      <w:proofErr w:type="gramEnd"/>
+      <w:r>
+        <w:t xml:space="preserve"> you can of course switch back and forth between views as necessary for the analyses.</w:t>
       </w:r>
     </w:p>
     <w:p/>
@@ -1157,7 +1292,16 @@
         </w:numPr>
       </w:pPr>
       <w:r>
-        <w:t>Open the .obj file using Rhino 3D and save as a project file .3dm</w:t>
+        <w:lastRenderedPageBreak/>
+        <w:t>Open the .</w:t>
+      </w:r>
+      <w:proofErr w:type="spellStart"/>
+      <w:r>
+        <w:t>obj</w:t>
+      </w:r>
+      <w:proofErr w:type="spellEnd"/>
+      <w:r>
+        <w:t xml:space="preserve"> file using Rhino 3D and save as a project file .3dm</w:t>
       </w:r>
       <w:r>
         <w:t xml:space="preserve"> (with Save Textures checked)</w:t>
@@ -1175,7 +1319,15 @@
         </w:numPr>
       </w:pPr>
       <w:r>
-        <w:t xml:space="preserve">The texture created by Photoscan should automatically appear on the </w:t>
+        <w:t xml:space="preserve">The texture created by </w:t>
+      </w:r>
+      <w:proofErr w:type="spellStart"/>
+      <w:r>
+        <w:t>Photoscan</w:t>
+      </w:r>
+      <w:proofErr w:type="spellEnd"/>
+      <w:r>
+        <w:t xml:space="preserve"> should automatically appear on the </w:t>
       </w:r>
       <w:r>
         <w:t xml:space="preserve">mesh (model). </w:t>
@@ -1214,7 +1366,30 @@
         </w:numPr>
       </w:pPr>
       <w:r>
-        <w:t xml:space="preserve">The first steps are to orient the model in 3D space and to scale from a feature of known measure. These objects should be placed in each area that is to be modeled, and can be </w:t>
+        <w:t>In the top right panel</w:t>
+      </w:r>
+      <w:r>
+        <w:t>, there should be a list of layers. Rename the Default to something like Base or Mesh. Right click to add new layers, one each for Scale, Coral, Disease. As you are working with the respective objects, select the appropriate layer to assign the objects. You can then toggle the layer visibility using the light bulb icon.</w:t>
+      </w:r>
+    </w:p>
+    <w:p>
+      <w:pPr>
+        <w:pStyle w:val="ListParagraph"/>
+        <w:numPr>
+          <w:ilvl w:val="0"/>
+          <w:numId w:val="9"/>
+        </w:numPr>
+      </w:pPr>
+      <w:r>
+        <w:t xml:space="preserve">The first steps are to orient the model in 3D space and to scale from a feature of known measure. These objects should be placed in each area that is to be </w:t>
+      </w:r>
+      <w:proofErr w:type="gramStart"/>
+      <w:r>
+        <w:t>modeled, and</w:t>
+      </w:r>
+      <w:proofErr w:type="gramEnd"/>
+      <w:r>
+        <w:t xml:space="preserve"> can be </w:t>
       </w:r>
       <w:r>
         <w:t>any reasonable object that is highly differentiated from the surrounding environment (we use PVC segments and cattle tags, but quadrats will also work).</w:t>
@@ -1241,7 +1416,15 @@
         </w:numPr>
       </w:pPr>
       <w:r>
-        <w:t>Get the model in the full viewframe by selecting View, Zoom, Zoom Extents All.</w:t>
+        <w:t xml:space="preserve">Get the model in the full </w:t>
+      </w:r>
+      <w:proofErr w:type="spellStart"/>
+      <w:r>
+        <w:t>viewframe</w:t>
+      </w:r>
+      <w:proofErr w:type="spellEnd"/>
+      <w:r>
+        <w:t xml:space="preserve"> by selecting View, Zoom, Zoom Extents All.</w:t>
       </w:r>
     </w:p>
     <w:p>
@@ -1265,7 +1448,197 @@
         </w:numPr>
       </w:pPr>
       <w:r>
-        <w:t>Type Points in the command prompt (top left panel), and select Persistent and On Mesh in the Object Snaps panel.</w:t>
+        <w:t>Type Points in the command prompt (top left panel</w:t>
+      </w:r>
+      <w:proofErr w:type="gramStart"/>
+      <w:r>
+        <w:t>), and</w:t>
+      </w:r>
+      <w:proofErr w:type="gramEnd"/>
+      <w:r>
+        <w:t xml:space="preserve"> select Persistent and On Mesh in the Object Snaps panel.</w:t>
+      </w:r>
+    </w:p>
+    <w:p>
+      <w:pPr>
+        <w:pStyle w:val="ListParagraph"/>
+        <w:numPr>
+          <w:ilvl w:val="1"/>
+          <w:numId w:val="9"/>
+        </w:numPr>
+      </w:pPr>
+      <w:r>
+        <w:t>Select the polygon mesh by clicking once on the mesh.</w:t>
+      </w:r>
+    </w:p>
+    <w:p>
+      <w:pPr>
+        <w:pStyle w:val="ListParagraph"/>
+        <w:numPr>
+          <w:ilvl w:val="1"/>
+          <w:numId w:val="9"/>
+        </w:numPr>
+      </w:pPr>
+      <w:r>
+        <w:t xml:space="preserve">The pointer should change to a crosshair. Add </w:t>
+      </w:r>
+      <w:r>
+        <w:t xml:space="preserve">3 </w:t>
+      </w:r>
+      <w:r>
+        <w:t>points to PVC corners (outer boundaries of the quadrat or PVC markers).</w:t>
+      </w:r>
+      <w:r>
+        <w:t xml:space="preserve"> </w:t>
+      </w:r>
+      <w:r>
+        <w:t>Hit Enter when done adding points.</w:t>
+      </w:r>
+    </w:p>
+    <w:p>
+      <w:pPr>
+        <w:pStyle w:val="ListParagraph"/>
+        <w:numPr>
+          <w:ilvl w:val="1"/>
+          <w:numId w:val="9"/>
+        </w:numPr>
+      </w:pPr>
+      <w:r>
+        <w:t>Select all (</w:t>
+      </w:r>
+      <w:proofErr w:type="spellStart"/>
+      <w:r>
+        <w:t>Cmd+A</w:t>
+      </w:r>
+      <w:proofErr w:type="spellEnd"/>
+      <w:r>
+        <w:t xml:space="preserve">) then type Group into the command line. Enter to </w:t>
+      </w:r>
+      <w:r>
+        <w:t>group</w:t>
+      </w:r>
+      <w:r>
+        <w:t>.</w:t>
+      </w:r>
+    </w:p>
+    <w:p>
+      <w:pPr>
+        <w:pStyle w:val="ListParagraph"/>
+        <w:numPr>
+          <w:ilvl w:val="1"/>
+          <w:numId w:val="9"/>
+        </w:numPr>
+      </w:pPr>
+      <w:r>
+        <w:t xml:space="preserve">Type Move in the command line then Enter. Select the mesh </w:t>
+      </w:r>
+      <w:r>
+        <w:t xml:space="preserve">(if not already selected) </w:t>
+      </w:r>
+      <w:r>
+        <w:t>then Enter.</w:t>
+      </w:r>
+    </w:p>
+    <w:p>
+      <w:pPr>
+        <w:pStyle w:val="ListParagraph"/>
+        <w:numPr>
+          <w:ilvl w:val="1"/>
+          <w:numId w:val="9"/>
+        </w:numPr>
+      </w:pPr>
+      <w:r>
+        <w:t>Select Point on the Object Snaps panel</w:t>
+      </w:r>
+      <w:r>
+        <w:t xml:space="preserve">. It will be hard to find the </w:t>
+      </w:r>
+      <w:r>
+        <w:t xml:space="preserve">center </w:t>
+      </w:r>
+      <w:r>
+        <w:t>point</w:t>
+      </w:r>
+      <w:r>
+        <w:t xml:space="preserve"> (what you want to be at the origin)</w:t>
+      </w:r>
+      <w:r>
+        <w:t xml:space="preserve"> with the selected mesh, but you can move the mouse in the selected area when zoomed in.</w:t>
+      </w:r>
+    </w:p>
+    <w:p>
+      <w:pPr>
+        <w:pStyle w:val="ListParagraph"/>
+        <w:numPr>
+          <w:ilvl w:val="1"/>
+          <w:numId w:val="9"/>
+        </w:numPr>
+      </w:pPr>
+      <w:r>
+        <w:t xml:space="preserve">Once you find the correct point, select it. Select the Move To location by finding the X-Y origin. Make sure Grid Snap is selected in the top </w:t>
+      </w:r>
+      <w:r>
+        <w:t>toolbar and</w:t>
+      </w:r>
+      <w:r>
+        <w:t xml:space="preserve"> zooming helps. Select the origin and the model should automatically align the point.</w:t>
+      </w:r>
+    </w:p>
+    <w:p>
+      <w:pPr>
+        <w:pStyle w:val="ListParagraph"/>
+        <w:numPr>
+          <w:ilvl w:val="1"/>
+          <w:numId w:val="9"/>
+        </w:numPr>
+      </w:pPr>
+      <w:r>
+        <w:t>In the Top view, enter the command Rotate, then select the grouped mesh and Enter. Select the center of rotation (point at origin), then select the angle or first reference point (another point you want on the x-axis). Enter, then it will ask for the second reference point. Make sure Ortho is selected on the top toolbar, then rotate the model so the second point rests on the x-axis.</w:t>
+      </w:r>
+    </w:p>
+    <w:p>
+      <w:pPr>
+        <w:pStyle w:val="ListParagraph"/>
+        <w:numPr>
+          <w:ilvl w:val="1"/>
+          <w:numId w:val="9"/>
+        </w:numPr>
+      </w:pPr>
+      <w:r>
+        <w:t>Switch to Front or Right views and repeat step j to align to the y-axis.</w:t>
+      </w:r>
+      <w:r>
+        <w:t xml:space="preserve"> The resulting </w:t>
+      </w:r>
+      <w:r>
+        <w:t>points</w:t>
+      </w:r>
+      <w:r>
+        <w:t xml:space="preserve"> should be on the x and y-axes</w:t>
+      </w:r>
+      <w:r>
+        <w:t>, with the model relatively aligned</w:t>
+      </w:r>
+      <w:r>
+        <w:t>.</w:t>
+      </w:r>
+    </w:p>
+    <w:p>
+      <w:pPr>
+        <w:pStyle w:val="ListParagraph"/>
+        <w:numPr>
+          <w:ilvl w:val="0"/>
+          <w:numId w:val="9"/>
+        </w:numPr>
+      </w:pPr>
+      <w:r>
+        <w:t xml:space="preserve">The next step is to scale the model. </w:t>
+      </w:r>
+      <w:r>
+        <w:t xml:space="preserve">Since our tracked colonies are all uniquely identified with cattle tags placed as close to the </w:t>
+      </w:r>
+      <w:r>
+        <w:t xml:space="preserve">live coral tissue as possible, we use the tag dimensions to scale the model. </w:t>
       </w:r>
     </w:p>
     <w:p>
@@ -1278,46 +1651,125 @@
       </w:pPr>
       <w:r>
         <w:lastRenderedPageBreak/>
-        <w:t>Select the polygon mesh by clicking once on the mesh.</w:t>
-      </w:r>
-    </w:p>
-    <w:p>
-      <w:pPr>
-        <w:pStyle w:val="ListParagraph"/>
-        <w:numPr>
-          <w:ilvl w:val="1"/>
-          <w:numId w:val="9"/>
-        </w:numPr>
-      </w:pPr>
-      <w:r>
-        <w:t xml:space="preserve">The pointer should change to a crosshair. Add </w:t>
-      </w:r>
-      <w:r>
-        <w:t xml:space="preserve">3 </w:t>
-      </w:r>
-      <w:r>
-        <w:t>points to PVC corners (outer boundaries of the quadrat or PVC markers).</w:t>
+        <w:t>You can also use the tape markers on the PVC boundaries, but we have found that there may be some vertical artifacts in 3D model creation.</w:t>
+      </w:r>
+    </w:p>
+    <w:p>
+      <w:pPr>
+        <w:pStyle w:val="ListParagraph"/>
+        <w:numPr>
+          <w:ilvl w:val="1"/>
+          <w:numId w:val="9"/>
+        </w:numPr>
+      </w:pPr>
+      <w:r>
+        <w:t xml:space="preserve">Based off average measurements from 5 cattle tags, we have: </w:t>
+      </w:r>
+      <w:r>
+        <w:rPr>
+          <w:b/>
+        </w:rPr>
+        <w:t>width 64.34 mm, length 98.23 mm, diagonal 61.50 mm</w:t>
+      </w:r>
+    </w:p>
+    <w:p>
+      <w:pPr>
+        <w:pStyle w:val="ListParagraph"/>
+        <w:numPr>
+          <w:ilvl w:val="1"/>
+          <w:numId w:val="9"/>
+        </w:numPr>
+      </w:pPr>
+      <w:r>
+        <w:t>Add points to the sides of the scale object based on your dimension of choice (we use cattle tag width) by typing Points into the command line. Make sure On Mesh is selected in the Object Snaps panel. Enter when done.</w:t>
+      </w:r>
+    </w:p>
+    <w:p>
+      <w:pPr>
+        <w:pStyle w:val="ListParagraph"/>
+        <w:numPr>
+          <w:ilvl w:val="1"/>
+          <w:numId w:val="9"/>
+        </w:numPr>
+      </w:pPr>
+      <w:r>
+        <w:t xml:space="preserve">Run </w:t>
+      </w:r>
+      <w:proofErr w:type="spellStart"/>
+      <w:r>
+        <w:t>DimAligned</w:t>
+      </w:r>
+      <w:proofErr w:type="spellEnd"/>
+      <w:r>
+        <w:t xml:space="preserve"> in the command line. Make sure Point is selected in the Object Snaps panel and select each of the two scale points. Once entered, an arbitrary length should appear.</w:t>
       </w:r>
       <w:r>
         <w:t xml:space="preserve"> </w:t>
       </w:r>
       <w:r>
-        <w:t>Hit Enter when done adding points.</w:t>
-      </w:r>
-    </w:p>
-    <w:p>
-      <w:pPr>
-        <w:pStyle w:val="ListParagraph"/>
-        <w:numPr>
-          <w:ilvl w:val="1"/>
-          <w:numId w:val="9"/>
-        </w:numPr>
-      </w:pPr>
-      <w:r>
-        <w:t xml:space="preserve">Select all (Cmd+A) then type Group into the command line. Enter to </w:t>
-      </w:r>
-      <w:r>
-        <w:t>group</w:t>
+        <w:t>Drag the scale bar with number outside the model boundaries and left click to release.</w:t>
+      </w:r>
+    </w:p>
+    <w:p>
+      <w:pPr>
+        <w:pStyle w:val="ListParagraph"/>
+        <w:numPr>
+          <w:ilvl w:val="1"/>
+          <w:numId w:val="9"/>
+        </w:numPr>
+      </w:pPr>
+      <w:r>
+        <w:t>Select File, Settings, Dimensions, and set the Precision to the highest number of decimal points.</w:t>
+      </w:r>
+    </w:p>
+    <w:p>
+      <w:pPr>
+        <w:pStyle w:val="ListParagraph"/>
+        <w:numPr>
+          <w:ilvl w:val="1"/>
+          <w:numId w:val="9"/>
+        </w:numPr>
+      </w:pPr>
+      <w:r>
+        <w:t>Select all (</w:t>
+      </w:r>
+      <w:proofErr w:type="spellStart"/>
+      <w:r>
+        <w:t>Cmd+A</w:t>
+      </w:r>
+      <w:proofErr w:type="spellEnd"/>
+      <w:r>
+        <w:t>) and run Group in the command line.</w:t>
+      </w:r>
+    </w:p>
+    <w:p>
+      <w:pPr>
+        <w:pStyle w:val="ListParagraph"/>
+        <w:numPr>
+          <w:ilvl w:val="1"/>
+          <w:numId w:val="9"/>
+        </w:numPr>
+      </w:pPr>
+      <w:r>
+        <w:t xml:space="preserve">Run Scale in the command line, select the mesh group (if not already selected), then select one of the scale points. </w:t>
+      </w:r>
+    </w:p>
+    <w:p>
+      <w:pPr>
+        <w:pStyle w:val="ListParagraph"/>
+        <w:numPr>
+          <w:ilvl w:val="1"/>
+          <w:numId w:val="9"/>
+        </w:numPr>
+      </w:pPr>
+      <w:r>
+        <w:t>When prompted for the scaling factor in the top left panel, enter the known dimension divided by the arbitrary scaling length from step d (e.g. 64.34/2.</w:t>
+      </w:r>
+      <w:r>
+        <w:t>1320067</w:t>
+      </w:r>
+      <w:r>
+        <w:t>)</w:t>
       </w:r>
       <w:r>
         <w:t>.</w:t>
@@ -1332,94 +1784,49 @@
         </w:numPr>
       </w:pPr>
       <w:r>
-        <w:t xml:space="preserve">Type Move in the command line then Enter. Select the mesh </w:t>
-      </w:r>
-      <w:r>
-        <w:t xml:space="preserve">(if not already selected) </w:t>
-      </w:r>
-      <w:r>
-        <w:t>then Enter.</w:t>
-      </w:r>
-    </w:p>
-    <w:p>
-      <w:pPr>
-        <w:pStyle w:val="ListParagraph"/>
-        <w:numPr>
-          <w:ilvl w:val="1"/>
-          <w:numId w:val="9"/>
-        </w:numPr>
-      </w:pPr>
-      <w:r>
-        <w:t>Select Point on the Object Snaps panel</w:t>
-      </w:r>
-      <w:r>
-        <w:t xml:space="preserve">. It will be hard to find the </w:t>
-      </w:r>
-      <w:r>
-        <w:t xml:space="preserve">center </w:t>
-      </w:r>
-      <w:r>
-        <w:t>point</w:t>
-      </w:r>
-      <w:r>
-        <w:t xml:space="preserve"> (what you want to be at the origin)</w:t>
-      </w:r>
-      <w:r>
-        <w:t xml:space="preserve"> with the selected mesh, but you can move the mouse in the selected area when zoomed in.</w:t>
-      </w:r>
-    </w:p>
-    <w:p>
-      <w:pPr>
-        <w:pStyle w:val="ListParagraph"/>
-        <w:numPr>
-          <w:ilvl w:val="1"/>
-          <w:numId w:val="9"/>
-        </w:numPr>
-      </w:pPr>
-      <w:r>
-        <w:t xml:space="preserve">Once you find the correct point, select it. Select the Move To location by finding the X-Y origin. Make sure Grid Snap is selected in the top </w:t>
-      </w:r>
-      <w:r>
-        <w:t>toolbar and</w:t>
-      </w:r>
-      <w:r>
-        <w:t xml:space="preserve"> zooming helps. Select the origin and the model should automatically align the point.</w:t>
-      </w:r>
-    </w:p>
-    <w:p>
-      <w:pPr>
-        <w:pStyle w:val="ListParagraph"/>
-        <w:numPr>
-          <w:ilvl w:val="1"/>
-          <w:numId w:val="9"/>
-        </w:numPr>
-      </w:pPr>
-      <w:r>
-        <w:t>In the Top view, enter the command Rotate, then select the grouped mesh and Enter. Select the center of rotation (point at origin), then select the angle or first reference point (another point you want on the x-axis). Enter, then it will ask for the second reference point. Make sure Ortho is selected on the top toolbar, then rotate the model so the second point rests on the x-axis.</w:t>
-      </w:r>
-    </w:p>
-    <w:p>
-      <w:pPr>
-        <w:pStyle w:val="ListParagraph"/>
-        <w:numPr>
-          <w:ilvl w:val="1"/>
-          <w:numId w:val="9"/>
-        </w:numPr>
-      </w:pPr>
-      <w:r>
-        <w:t>Switch to Front or Right views and repeat step j to align to the y-axis.</w:t>
-      </w:r>
-      <w:r>
-        <w:t xml:space="preserve"> The resulting </w:t>
-      </w:r>
-      <w:r>
-        <w:t>points</w:t>
-      </w:r>
-      <w:r>
-        <w:t xml:space="preserve"> should be on the x and y-axes</w:t>
-      </w:r>
-      <w:r>
-        <w:t>, with the model relatively aligned</w:t>
+        <w:t>Change the units by selecting File, Settings, Units, and set the Model Units to meters. When prompted, select Yes to rescale the model.</w:t>
+      </w:r>
+    </w:p>
+    <w:p>
+      <w:pPr>
+        <w:pStyle w:val="ListParagraph"/>
+        <w:numPr>
+          <w:ilvl w:val="1"/>
+          <w:numId w:val="9"/>
+        </w:numPr>
+      </w:pPr>
+      <w:r>
+        <w:t>Change the grid by selecting File, Settings, Grid, and set the Grid Line Count to 20 and the Minor Grid Lines Every 0.1m.</w:t>
+      </w:r>
+    </w:p>
+    <w:p>
+      <w:pPr>
+        <w:pStyle w:val="ListParagraph"/>
+        <w:numPr>
+          <w:ilvl w:val="1"/>
+          <w:numId w:val="9"/>
+        </w:numPr>
+      </w:pPr>
+      <w:r>
+        <w:t>Reframe the model using View, Zoom, Zoom Extents All.</w:t>
+      </w:r>
+    </w:p>
+    <w:p>
+      <w:pPr>
+        <w:pStyle w:val="ListParagraph"/>
+        <w:numPr>
+          <w:ilvl w:val="0"/>
+          <w:numId w:val="9"/>
+        </w:numPr>
+      </w:pPr>
+      <w:r>
+        <w:t>Check the area of the whole model by selecting all, then typing Area into the command line. The full area will be displayed in m</w:t>
+      </w:r>
+      <w:r>
+        <w:rPr>
+          <w:vertAlign w:val="superscript"/>
+        </w:rPr>
+        <w:t>2</w:t>
       </w:r>
       <w:r>
         <w:t>.</w:t>
@@ -1434,212 +1841,134 @@
         </w:numPr>
       </w:pPr>
       <w:r>
-        <w:t xml:space="preserve">The next step is to scale the model. </w:t>
-      </w:r>
-      <w:r>
-        <w:t xml:space="preserve">Since our tracked colonies are all uniquely identified with cattle tags placed as close to the </w:t>
-      </w:r>
-      <w:r>
-        <w:t xml:space="preserve">live coral tissue as possible, we use the tag dimensions to scale the model. </w:t>
-      </w:r>
-    </w:p>
-    <w:p>
-      <w:pPr>
-        <w:pStyle w:val="ListParagraph"/>
-        <w:numPr>
-          <w:ilvl w:val="1"/>
-          <w:numId w:val="9"/>
-        </w:numPr>
-      </w:pPr>
-      <w:r>
-        <w:t>You can also use the tape markers on the PVC boundaries, but we have found that there may be some vertical artifacts in 3D model creation.</w:t>
-      </w:r>
-    </w:p>
-    <w:p>
-      <w:pPr>
-        <w:pStyle w:val="ListParagraph"/>
-        <w:numPr>
-          <w:ilvl w:val="1"/>
-          <w:numId w:val="9"/>
-        </w:numPr>
-      </w:pPr>
-      <w:r>
-        <w:t xml:space="preserve">Based off average measurements from 5 cattle tags, we have: </w:t>
-      </w:r>
-      <w:r>
-        <w:rPr>
-          <w:b/>
-        </w:rPr>
-        <w:t>width 64.34 mm, length 98.23 mm, diagonal 61.50 mm</w:t>
-      </w:r>
-    </w:p>
-    <w:p>
-      <w:pPr>
-        <w:pStyle w:val="ListParagraph"/>
-        <w:numPr>
-          <w:ilvl w:val="1"/>
-          <w:numId w:val="9"/>
-        </w:numPr>
-      </w:pPr>
-      <w:r>
-        <w:t xml:space="preserve">Add points to the sides of the scale object based on your dimension of choice (we use cattle tag width) by typing Points into the command line. Make sure On Mesh is selected in the </w:t>
-      </w:r>
-      <w:r>
-        <w:t>Object Snaps panel</w:t>
-      </w:r>
-      <w:r>
-        <w:t>. Enter when done.</w:t>
-      </w:r>
-    </w:p>
-    <w:p>
-      <w:pPr>
-        <w:pStyle w:val="ListParagraph"/>
-        <w:numPr>
-          <w:ilvl w:val="1"/>
-          <w:numId w:val="9"/>
-        </w:numPr>
-      </w:pPr>
-      <w:r>
-        <w:t xml:space="preserve">Run DimAligned in the command line. Make sure Point is selected in the </w:t>
-      </w:r>
-      <w:r>
-        <w:t>Object Snaps panel</w:t>
-      </w:r>
-      <w:r>
-        <w:t xml:space="preserve"> and select each of the two scale points. Once entered, an arbitrary length should appear.</w:t>
-      </w:r>
-      <w:r>
-        <w:t xml:space="preserve"> </w:t>
-      </w:r>
-      <w:r>
-        <w:t>Drag the scale bar with number outside the model boundaries and left click to release.</w:t>
-      </w:r>
-    </w:p>
-    <w:p>
-      <w:pPr>
-        <w:pStyle w:val="ListParagraph"/>
-        <w:numPr>
-          <w:ilvl w:val="1"/>
-          <w:numId w:val="9"/>
-        </w:numPr>
-      </w:pPr>
-      <w:r>
-        <w:t>Select File, Settings, Dimensions, and set the Precision to the highest number of decimal points.</w:t>
-      </w:r>
-    </w:p>
-    <w:p>
-      <w:pPr>
-        <w:pStyle w:val="ListParagraph"/>
-        <w:numPr>
-          <w:ilvl w:val="1"/>
-          <w:numId w:val="9"/>
-        </w:numPr>
-      </w:pPr>
-      <w:r>
-        <w:t>Select all (Cmd+A) and run Group in the command line.</w:t>
-      </w:r>
-    </w:p>
-    <w:p>
-      <w:pPr>
-        <w:pStyle w:val="ListParagraph"/>
-        <w:numPr>
-          <w:ilvl w:val="1"/>
-          <w:numId w:val="9"/>
-        </w:numPr>
-      </w:pPr>
-      <w:r>
-        <w:t xml:space="preserve">Run Scale in the command line, select the mesh group (if not already selected), then select one of the scale points. </w:t>
-      </w:r>
-    </w:p>
-    <w:p>
-      <w:pPr>
-        <w:pStyle w:val="ListParagraph"/>
-        <w:numPr>
-          <w:ilvl w:val="1"/>
-          <w:numId w:val="9"/>
-        </w:numPr>
-      </w:pPr>
-      <w:r>
-        <w:t>When prompted for the scaling factor in the top left panel, enter the known dimension divided by the arbitrary scaling length from step d (e.g. 64.34/2.1239698)</w:t>
-      </w:r>
-      <w:r>
-        <w:t>.</w:t>
-      </w:r>
-    </w:p>
-    <w:p>
-      <w:pPr>
-        <w:pStyle w:val="ListParagraph"/>
-        <w:numPr>
-          <w:ilvl w:val="1"/>
-          <w:numId w:val="9"/>
-        </w:numPr>
-      </w:pPr>
-      <w:r>
-        <w:t>Change the units by selecting File, Settings, Units, and set the Model Units to meters. When prompted, select Yes to rescale the model.</w:t>
-      </w:r>
-    </w:p>
-    <w:p>
-      <w:pPr>
-        <w:pStyle w:val="ListParagraph"/>
-        <w:numPr>
-          <w:ilvl w:val="1"/>
-          <w:numId w:val="9"/>
-        </w:numPr>
-      </w:pPr>
-      <w:r>
-        <w:t>Change the grid by selecting File, Settings, Grid, and set the Grid Line Count to 20 and the Minor Grid Lines Every 0.1m.</w:t>
-      </w:r>
-    </w:p>
-    <w:p>
-      <w:pPr>
-        <w:pStyle w:val="ListParagraph"/>
-        <w:numPr>
-          <w:ilvl w:val="1"/>
-          <w:numId w:val="9"/>
-        </w:numPr>
-      </w:pPr>
-      <w:r>
-        <w:t>Reframe the model using View, Zoom, Zoom Extents All.</w:t>
-      </w:r>
-    </w:p>
-    <w:p>
-      <w:pPr>
-        <w:pStyle w:val="ListParagraph"/>
-        <w:numPr>
-          <w:ilvl w:val="0"/>
-          <w:numId w:val="9"/>
-        </w:numPr>
-      </w:pPr>
-      <w:r>
-        <w:lastRenderedPageBreak/>
-        <w:t>Check the area of the whole model by selecting all, then typing Area into the command line. The full area will be displayed in m</w:t>
-      </w:r>
-      <w:r>
-        <w:rPr>
-          <w:vertAlign w:val="superscript"/>
-        </w:rPr>
-        <w:t>2</w:t>
-      </w:r>
-      <w:r>
-        <w:t>.</w:t>
-      </w:r>
-    </w:p>
-    <w:p>
-      <w:pPr>
-        <w:pStyle w:val="ListParagraph"/>
-        <w:numPr>
-          <w:ilvl w:val="0"/>
-          <w:numId w:val="9"/>
-        </w:numPr>
-      </w:pPr>
-      <w:r>
         <w:t>You can make the scale arrows and text smaller by selecting File, Settings, Dimensions, Sizes (Text height: 0.1) and Arrows (Dimension arrows Length: 0.1).</w:t>
+      </w:r>
+    </w:p>
+    <w:p>
+      <w:pPr>
+        <w:pStyle w:val="ListParagraph"/>
+        <w:numPr>
+          <w:ilvl w:val="0"/>
+          <w:numId w:val="9"/>
+        </w:numPr>
+      </w:pPr>
+      <w:r>
+        <w:t>Now it’s time to start creating objects for the living coral tissue and disease lesions. Start by switching to the appropriate layer.</w:t>
+      </w:r>
+    </w:p>
+    <w:p>
+      <w:pPr>
+        <w:pStyle w:val="ListParagraph"/>
+        <w:numPr>
+          <w:ilvl w:val="0"/>
+          <w:numId w:val="9"/>
+        </w:numPr>
+      </w:pPr>
+      <w:r>
+        <w:t>Create a polygon using the Polyline icon in the top left panel and make sure On Mesh is checked. Select the base mesh, then begin drawing the polyline around the target object.</w:t>
+      </w:r>
+    </w:p>
+    <w:p>
+      <w:pPr>
+        <w:pStyle w:val="ListParagraph"/>
+        <w:numPr>
+          <w:ilvl w:val="0"/>
+          <w:numId w:val="9"/>
+        </w:numPr>
+      </w:pPr>
+      <w:r>
+        <w:t>Once finished, connect the ending and starting points. Having Persistent Close checked in the top left panel makes sure the object is fully closed.</w:t>
+      </w:r>
+    </w:p>
+    <w:p>
+      <w:pPr>
+        <w:pStyle w:val="ListParagraph"/>
+        <w:numPr>
+          <w:ilvl w:val="0"/>
+          <w:numId w:val="9"/>
+        </w:numPr>
+      </w:pPr>
+      <w:r>
+        <w:t>The object (called a curve) will be used to create a surface to measure area, but since it is on the mesh, cannot be used for calculations by itself.</w:t>
+      </w:r>
+    </w:p>
+    <w:p>
+      <w:pPr>
+        <w:pStyle w:val="ListParagraph"/>
+        <w:numPr>
+          <w:ilvl w:val="0"/>
+          <w:numId w:val="9"/>
+        </w:numPr>
+      </w:pPr>
+      <w:r>
+        <w:t>Highlight the created object by left clicking on it. Right click on the Surface from 3 or 4 Corner Points icon to bring up the Surface Creation window.</w:t>
+      </w:r>
+    </w:p>
+    <w:p>
+      <w:pPr>
+        <w:pStyle w:val="ListParagraph"/>
+        <w:numPr>
+          <w:ilvl w:val="0"/>
+          <w:numId w:val="9"/>
+        </w:numPr>
+      </w:pPr>
+      <w:r>
+        <w:t xml:space="preserve">Select the Patch icon. Set the </w:t>
+      </w:r>
+      <w:r>
+        <w:t xml:space="preserve">Sample </w:t>
+      </w:r>
+      <w:r>
+        <w:t>P</w:t>
+      </w:r>
+      <w:r>
+        <w:t xml:space="preserve">oint </w:t>
+      </w:r>
+      <w:r>
+        <w:t>S</w:t>
+      </w:r>
+      <w:r>
+        <w:t>pacing</w:t>
+      </w:r>
+      <w:r>
+        <w:t xml:space="preserve"> to 10, Surface U Spans to 50, Surface V Spans to 50, and Stiffness</w:t>
       </w:r>
       <w:bookmarkStart w:id="0" w:name="_GoBack"/>
       <w:bookmarkEnd w:id="0"/>
-    </w:p>
-    <w:p/>
-    <w:p/>
+      <w:r>
+        <w:t xml:space="preserve"> to 0</w:t>
+      </w:r>
+      <w:r>
+        <w:t>.</w:t>
+      </w:r>
+    </w:p>
+    <w:p>
+      <w:pPr>
+        <w:pStyle w:val="ListParagraph"/>
+        <w:numPr>
+          <w:ilvl w:val="0"/>
+          <w:numId w:val="9"/>
+        </w:numPr>
+      </w:pPr>
+      <w:r>
+        <w:t>Once the surface is generated, select it and then type Area in the command line. The surface area should appear in the bottom right panel. Copy the value over to an Excel spreadsheet.</w:t>
+      </w:r>
+      <w:r>
+        <w:t xml:space="preserve"> You can also group all objects of the same type and get a cumulative area, but you lose the individual area values.</w:t>
+      </w:r>
+    </w:p>
+    <w:p>
+      <w:pPr>
+        <w:pStyle w:val="ListParagraph"/>
+        <w:numPr>
+          <w:ilvl w:val="0"/>
+          <w:numId w:val="9"/>
+        </w:numPr>
+      </w:pPr>
+      <w:r>
+        <w:t>Repeat steps 9-15 with other target objects, making sure to switch to the correct layer and toggling visibility to see overlapping layers.</w:t>
+      </w:r>
+    </w:p>
     <w:sectPr>
       <w:headerReference w:type="default" r:id="rId15"/>
       <w:pgSz w:w="12240" w:h="15840"/>
@@ -1759,7 +2088,13 @@
       <w:t xml:space="preserve"> </w:t>
     </w:r>
     <w:r>
-      <w:t>10/18/18</w:t>
+      <w:t>10/</w:t>
+    </w:r>
+    <w:r>
+      <w:t>24</w:t>
+    </w:r>
+    <w:r>
+      <w:t>/18</w:t>
     </w:r>
   </w:p>
 </w:hdr>

</xml_diff>